<commit_message>
refs #44187, add priority_translate
</commit_message>
<xml_diff>
--- a/assets/docx_templates/test_plan.docx
+++ b/assets/docx_templates/test_plan.docx
@@ -1134,7 +1134,7 @@
       <w:r>
         <w:rPr>
           <w:rFonts w:eastAsia="Times New Roman" w:cs="Times New Roman"/>
-          <w:lang w:eastAsia="ru-RU"/>
+          <w:lang w:val="en-US" w:eastAsia="ru-RU"/>
         </w:rPr>
         <w:instrText xml:space="preserve"> MERGEFIELD  report.issues_tags:if(present?)  \* MERGEFORMAT </w:instrText>
       </w:r>
@@ -1149,7 +1149,7 @@
         <w:rPr>
           <w:rFonts w:eastAsia="Times New Roman" w:cs="Times New Roman"/>
           <w:noProof/>
-          <w:lang w:eastAsia="ru-RU"/>
+          <w:lang w:val="en-US" w:eastAsia="ru-RU"/>
         </w:rPr>
         <w:t>«report.issues_tags:if(present?)»</w:t>
       </w:r>
@@ -1172,7 +1172,7 @@
         <w:rPr>
           <w:rFonts w:eastAsia="Times New Roman" w:cs="Times New Roman"/>
           <w:b/>
-          <w:lang w:val="en-US" w:eastAsia="ru-RU"/>
+          <w:lang w:eastAsia="ru-RU"/>
         </w:rPr>
         <w:t xml:space="preserve">: </w:t>
       </w:r>
@@ -1186,7 +1186,7 @@
       <w:r>
         <w:rPr>
           <w:rFonts w:eastAsia="Times New Roman" w:cs="Times New Roman"/>
-          <w:lang w:val="en-US" w:eastAsia="ru-RU"/>
+          <w:lang w:eastAsia="ru-RU"/>
         </w:rPr>
         <w:instrText xml:space="preserve"> </w:instrText>
       </w:r>
@@ -1200,7 +1200,7 @@
       <w:r>
         <w:rPr>
           <w:rFonts w:eastAsia="Times New Roman" w:cs="Times New Roman"/>
-          <w:lang w:val="en-US" w:eastAsia="ru-RU"/>
+          <w:lang w:eastAsia="ru-RU"/>
         </w:rPr>
         <w:instrText xml:space="preserve">  =</w:instrText>
       </w:r>
@@ -1214,7 +1214,7 @@
       <w:r>
         <w:rPr>
           <w:rFonts w:eastAsia="Times New Roman" w:cs="Times New Roman"/>
-          <w:lang w:val="en-US" w:eastAsia="ru-RU"/>
+          <w:lang w:eastAsia="ru-RU"/>
         </w:rPr>
         <w:instrText>.</w:instrText>
       </w:r>
@@ -1228,7 +1228,7 @@
       <w:r>
         <w:rPr>
           <w:rFonts w:eastAsia="Times New Roman" w:cs="Times New Roman"/>
-          <w:lang w:val="en-US" w:eastAsia="ru-RU"/>
+          <w:lang w:eastAsia="ru-RU"/>
         </w:rPr>
         <w:instrText>_</w:instrText>
       </w:r>
@@ -1242,7 +1242,7 @@
       <w:r>
         <w:rPr>
           <w:rFonts w:eastAsia="Times New Roman" w:cs="Times New Roman"/>
-          <w:lang w:val="en-US" w:eastAsia="ru-RU"/>
+          <w:lang w:eastAsia="ru-RU"/>
         </w:rPr>
         <w:instrText xml:space="preserve">  \* </w:instrText>
       </w:r>
@@ -1256,7 +1256,7 @@
       <w:r>
         <w:rPr>
           <w:rFonts w:eastAsia="Times New Roman" w:cs="Times New Roman"/>
-          <w:lang w:val="en-US" w:eastAsia="ru-RU"/>
+          <w:lang w:eastAsia="ru-RU"/>
         </w:rPr>
         <w:instrText xml:space="preserve"> </w:instrText>
       </w:r>
@@ -1271,7 +1271,7 @@
         <w:rPr>
           <w:rFonts w:eastAsia="Times New Roman" w:cs="Times New Roman"/>
           <w:noProof/>
-          <w:lang w:val="en-US" w:eastAsia="ru-RU"/>
+          <w:lang w:eastAsia="ru-RU"/>
         </w:rPr>
         <w:t>«=</w:t>
       </w:r>
@@ -1287,7 +1287,7 @@
         <w:rPr>
           <w:rFonts w:eastAsia="Times New Roman" w:cs="Times New Roman"/>
           <w:noProof/>
-          <w:lang w:val="en-US" w:eastAsia="ru-RU"/>
+          <w:lang w:eastAsia="ru-RU"/>
         </w:rPr>
         <w:t>.</w:t>
       </w:r>
@@ -1303,7 +1303,7 @@
         <w:rPr>
           <w:rFonts w:eastAsia="Times New Roman" w:cs="Times New Roman"/>
           <w:noProof/>
-          <w:lang w:val="en-US" w:eastAsia="ru-RU"/>
+          <w:lang w:eastAsia="ru-RU"/>
         </w:rPr>
         <w:t>_</w:t>
       </w:r>
@@ -1319,7 +1319,7 @@
         <w:rPr>
           <w:rFonts w:eastAsia="Times New Roman" w:cs="Times New Roman"/>
           <w:noProof/>
-          <w:lang w:val="en-US" w:eastAsia="ru-RU"/>
+          <w:lang w:eastAsia="ru-RU"/>
         </w:rPr>
         <w:t>»</w:t>
       </w:r>
@@ -1340,7 +1340,7 @@
       <w:r>
         <w:rPr>
           <w:rFonts w:eastAsia="Times New Roman" w:cs="Times New Roman"/>
-          <w:lang w:val="en-US" w:eastAsia="ru-RU"/>
+          <w:lang w:eastAsia="ru-RU"/>
         </w:rPr>
         <w:instrText xml:space="preserve"> </w:instrText>
       </w:r>
@@ -1354,7 +1354,7 @@
       <w:r>
         <w:rPr>
           <w:rFonts w:eastAsia="Times New Roman" w:cs="Times New Roman"/>
-          <w:lang w:val="en-US" w:eastAsia="ru-RU"/>
+          <w:lang w:eastAsia="ru-RU"/>
         </w:rPr>
         <w:instrText xml:space="preserve"> </w:instrText>
       </w:r>
@@ -1368,7 +1368,7 @@
       <w:r>
         <w:rPr>
           <w:rFonts w:eastAsia="Times New Roman" w:cs="Times New Roman"/>
-          <w:lang w:val="en-US" w:eastAsia="ru-RU"/>
+          <w:lang w:eastAsia="ru-RU"/>
         </w:rPr>
         <w:instrText>.</w:instrText>
       </w:r>
@@ -1382,7 +1382,7 @@
       <w:r>
         <w:rPr>
           <w:rFonts w:eastAsia="Times New Roman" w:cs="Times New Roman"/>
-          <w:lang w:val="en-US" w:eastAsia="ru-RU"/>
+          <w:lang w:eastAsia="ru-RU"/>
         </w:rPr>
         <w:instrText>_</w:instrText>
       </w:r>
@@ -1396,7 +1396,7 @@
       <w:r>
         <w:rPr>
           <w:rFonts w:eastAsia="Times New Roman" w:cs="Times New Roman"/>
-          <w:lang w:val="en-US" w:eastAsia="ru-RU"/>
+          <w:lang w:eastAsia="ru-RU"/>
         </w:rPr>
         <w:instrText>:</w:instrText>
       </w:r>
@@ -1410,7 +1410,7 @@
       <w:r>
         <w:rPr>
           <w:rFonts w:eastAsia="Times New Roman" w:cs="Times New Roman"/>
-          <w:lang w:val="en-US" w:eastAsia="ru-RU"/>
+          <w:lang w:eastAsia="ru-RU"/>
         </w:rPr>
         <w:instrText xml:space="preserve"> \* </w:instrText>
       </w:r>
@@ -1424,7 +1424,7 @@
       <w:r>
         <w:rPr>
           <w:rFonts w:eastAsia="Times New Roman" w:cs="Times New Roman"/>
-          <w:lang w:val="en-US" w:eastAsia="ru-RU"/>
+          <w:lang w:eastAsia="ru-RU"/>
         </w:rPr>
         <w:instrText xml:space="preserve"> </w:instrText>
       </w:r>
@@ -1439,7 +1439,7 @@
         <w:rPr>
           <w:rFonts w:eastAsia="Times New Roman" w:cs="Times New Roman"/>
           <w:noProof/>
-          <w:lang w:val="en-US" w:eastAsia="ru-RU"/>
+          <w:lang w:eastAsia="ru-RU"/>
         </w:rPr>
         <w:t>«</w:t>
       </w:r>
@@ -1455,7 +1455,7 @@
         <w:rPr>
           <w:rFonts w:eastAsia="Times New Roman" w:cs="Times New Roman"/>
           <w:noProof/>
-          <w:lang w:val="en-US" w:eastAsia="ru-RU"/>
+          <w:lang w:eastAsia="ru-RU"/>
         </w:rPr>
         <w:t>.</w:t>
       </w:r>
@@ -1471,7 +1471,7 @@
         <w:rPr>
           <w:rFonts w:eastAsia="Times New Roman" w:cs="Times New Roman"/>
           <w:noProof/>
-          <w:lang w:val="en-US" w:eastAsia="ru-RU"/>
+          <w:lang w:eastAsia="ru-RU"/>
         </w:rPr>
         <w:t>_</w:t>
       </w:r>
@@ -1487,7 +1487,7 @@
         <w:rPr>
           <w:rFonts w:eastAsia="Times New Roman" w:cs="Times New Roman"/>
           <w:noProof/>
-          <w:lang w:val="en-US" w:eastAsia="ru-RU"/>
+          <w:lang w:eastAsia="ru-RU"/>
         </w:rPr>
         <w:t>:</w:t>
       </w:r>
@@ -1503,7 +1503,7 @@
         <w:rPr>
           <w:rFonts w:eastAsia="Times New Roman" w:cs="Times New Roman"/>
           <w:noProof/>
-          <w:lang w:val="en-US" w:eastAsia="ru-RU"/>
+          <w:lang w:eastAsia="ru-RU"/>
         </w:rPr>
         <w:t>»</w:t>
       </w:r>
@@ -1517,7 +1517,7 @@
       <w:r>
         <w:rPr>
           <w:rFonts w:eastAsia="Times New Roman" w:cs="Times New Roman"/>
-          <w:lang w:val="en-US" w:eastAsia="ru-RU"/>
+          <w:lang w:eastAsia="ru-RU"/>
         </w:rPr>
         <w:br/>
       </w:r>
@@ -1531,7 +1531,7 @@
       <w:r>
         <w:rPr>
           <w:rFonts w:eastAsia="Times New Roman" w:cs="Times New Roman"/>
-          <w:lang w:val="en-US" w:eastAsia="ru-RU"/>
+          <w:lang w:eastAsia="ru-RU"/>
         </w:rPr>
         <w:instrText xml:space="preserve"> </w:instrText>
       </w:r>
@@ -1545,7 +1545,7 @@
       <w:r>
         <w:rPr>
           <w:rFonts w:eastAsia="Times New Roman" w:cs="Times New Roman"/>
-          <w:lang w:val="en-US" w:eastAsia="ru-RU"/>
+          <w:lang w:eastAsia="ru-RU"/>
         </w:rPr>
         <w:instrText xml:space="preserve">  </w:instrText>
       </w:r>
@@ -1559,7 +1559,7 @@
       <w:r>
         <w:rPr>
           <w:rFonts w:eastAsia="Times New Roman" w:cs="Times New Roman"/>
-          <w:lang w:val="en-US" w:eastAsia="ru-RU"/>
+          <w:lang w:eastAsia="ru-RU"/>
         </w:rPr>
         <w:instrText>.</w:instrText>
       </w:r>
@@ -1573,7 +1573,7 @@
       <w:r>
         <w:rPr>
           <w:rFonts w:eastAsia="Times New Roman" w:cs="Times New Roman"/>
-          <w:lang w:val="en-US" w:eastAsia="ru-RU"/>
+          <w:lang w:eastAsia="ru-RU"/>
         </w:rPr>
         <w:instrText>_</w:instrText>
       </w:r>
@@ -1587,7 +1587,7 @@
       <w:r>
         <w:rPr>
           <w:rFonts w:eastAsia="Times New Roman" w:cs="Times New Roman"/>
-          <w:lang w:val="en-US" w:eastAsia="ru-RU"/>
+          <w:lang w:eastAsia="ru-RU"/>
         </w:rPr>
         <w:instrText>:</w:instrText>
       </w:r>
@@ -1601,7 +1601,7 @@
       <w:r>
         <w:rPr>
           <w:rFonts w:eastAsia="Times New Roman" w:cs="Times New Roman"/>
-          <w:lang w:val="en-US" w:eastAsia="ru-RU"/>
+          <w:lang w:eastAsia="ru-RU"/>
         </w:rPr>
         <w:instrText xml:space="preserve">  \* </w:instrText>
       </w:r>
@@ -1615,7 +1615,7 @@
       <w:r>
         <w:rPr>
           <w:rFonts w:eastAsia="Times New Roman" w:cs="Times New Roman"/>
-          <w:lang w:val="en-US" w:eastAsia="ru-RU"/>
+          <w:lang w:eastAsia="ru-RU"/>
         </w:rPr>
         <w:instrText xml:space="preserve"> </w:instrText>
       </w:r>
@@ -1630,7 +1630,7 @@
         <w:rPr>
           <w:rFonts w:eastAsia="Times New Roman" w:cs="Times New Roman"/>
           <w:noProof/>
-          <w:lang w:val="en-US" w:eastAsia="ru-RU"/>
+          <w:lang w:eastAsia="ru-RU"/>
         </w:rPr>
         <w:t>«</w:t>
       </w:r>
@@ -1646,7 +1646,7 @@
         <w:rPr>
           <w:rFonts w:eastAsia="Times New Roman" w:cs="Times New Roman"/>
           <w:noProof/>
-          <w:lang w:val="en-US" w:eastAsia="ru-RU"/>
+          <w:lang w:eastAsia="ru-RU"/>
         </w:rPr>
         <w:t>.</w:t>
       </w:r>
@@ -1662,7 +1662,7 @@
         <w:rPr>
           <w:rFonts w:eastAsia="Times New Roman" w:cs="Times New Roman"/>
           <w:noProof/>
-          <w:lang w:val="en-US" w:eastAsia="ru-RU"/>
+          <w:lang w:eastAsia="ru-RU"/>
         </w:rPr>
         <w:t>_</w:t>
       </w:r>
@@ -1678,7 +1678,7 @@
         <w:rPr>
           <w:rFonts w:eastAsia="Times New Roman" w:cs="Times New Roman"/>
           <w:noProof/>
-          <w:lang w:val="en-US" w:eastAsia="ru-RU"/>
+          <w:lang w:eastAsia="ru-RU"/>
         </w:rPr>
         <w:t>:</w:t>
       </w:r>
@@ -1694,7 +1694,7 @@
         <w:rPr>
           <w:rFonts w:eastAsia="Times New Roman" w:cs="Times New Roman"/>
           <w:noProof/>
-          <w:lang w:val="en-US" w:eastAsia="ru-RU"/>
+          <w:lang w:eastAsia="ru-RU"/>
         </w:rPr>
         <w:t>»</w:t>
       </w:r>
@@ -1708,7 +1708,7 @@
       <w:r>
         <w:rPr>
           <w:rFonts w:eastAsia="Times New Roman" w:cs="Times New Roman"/>
-          <w:lang w:val="en-US" w:eastAsia="ru-RU"/>
+          <w:lang w:eastAsia="ru-RU"/>
         </w:rPr>
         <w:br/>
       </w:r>
@@ -1724,14 +1724,14 @@
         <w:rPr>
           <w:rFonts w:eastAsia="Times New Roman" w:cs="Times New Roman"/>
           <w:b/>
-          <w:lang w:val="en-US" w:eastAsia="ru-RU"/>
+          <w:lang w:eastAsia="ru-RU"/>
         </w:rPr>
         <w:t>:</w:t>
       </w:r>
       <w:r>
         <w:rPr>
           <w:rFonts w:eastAsia="Times New Roman" w:cs="Times New Roman"/>
-          <w:lang w:val="en-US" w:eastAsia="ru-RU"/>
+          <w:lang w:eastAsia="ru-RU"/>
         </w:rPr>
         <w:t xml:space="preserve"> </w:t>
       </w:r>
@@ -1745,7 +1745,7 @@
       <w:r>
         <w:rPr>
           <w:rFonts w:eastAsia="Times New Roman" w:cs="Times New Roman"/>
-          <w:lang w:val="en-US" w:eastAsia="ru-RU"/>
+          <w:lang w:eastAsia="ru-RU"/>
         </w:rPr>
         <w:instrText xml:space="preserve"> </w:instrText>
       </w:r>
@@ -1759,7 +1759,7 @@
       <w:r>
         <w:rPr>
           <w:rFonts w:eastAsia="Times New Roman" w:cs="Times New Roman"/>
-          <w:lang w:val="en-US" w:eastAsia="ru-RU"/>
+          <w:lang w:eastAsia="ru-RU"/>
         </w:rPr>
         <w:instrText xml:space="preserve">  =</w:instrText>
       </w:r>
@@ -1773,7 +1773,7 @@
       <w:r>
         <w:rPr>
           <w:rFonts w:eastAsia="Times New Roman" w:cs="Times New Roman"/>
-          <w:lang w:val="en-US" w:eastAsia="ru-RU"/>
+          <w:lang w:eastAsia="ru-RU"/>
         </w:rPr>
         <w:instrText>.</w:instrText>
       </w:r>
@@ -1787,7 +1787,7 @@
       <w:r>
         <w:rPr>
           <w:rFonts w:eastAsia="Times New Roman" w:cs="Times New Roman"/>
-          <w:lang w:val="en-US" w:eastAsia="ru-RU"/>
+          <w:lang w:eastAsia="ru-RU"/>
         </w:rPr>
         <w:instrText>_</w:instrText>
       </w:r>
@@ -1801,7 +1801,7 @@
       <w:r>
         <w:rPr>
           <w:rFonts w:eastAsia="Times New Roman" w:cs="Times New Roman"/>
-          <w:lang w:val="en-US" w:eastAsia="ru-RU"/>
+          <w:lang w:eastAsia="ru-RU"/>
         </w:rPr>
         <w:instrText xml:space="preserve">  \* </w:instrText>
       </w:r>
@@ -1815,7 +1815,7 @@
       <w:r>
         <w:rPr>
           <w:rFonts w:eastAsia="Times New Roman" w:cs="Times New Roman"/>
-          <w:lang w:val="en-US" w:eastAsia="ru-RU"/>
+          <w:lang w:eastAsia="ru-RU"/>
         </w:rPr>
         <w:instrText xml:space="preserve"> </w:instrText>
       </w:r>
@@ -1830,7 +1830,7 @@
         <w:rPr>
           <w:rFonts w:eastAsia="Times New Roman" w:cs="Times New Roman"/>
           <w:noProof/>
-          <w:lang w:val="en-US" w:eastAsia="ru-RU"/>
+          <w:lang w:eastAsia="ru-RU"/>
         </w:rPr>
         <w:t>«=</w:t>
       </w:r>
@@ -1846,7 +1846,7 @@
         <w:rPr>
           <w:rFonts w:eastAsia="Times New Roman" w:cs="Times New Roman"/>
           <w:noProof/>
-          <w:lang w:val="en-US" w:eastAsia="ru-RU"/>
+          <w:lang w:eastAsia="ru-RU"/>
         </w:rPr>
         <w:t>.</w:t>
       </w:r>
@@ -1862,7 +1862,7 @@
         <w:rPr>
           <w:rFonts w:eastAsia="Times New Roman" w:cs="Times New Roman"/>
           <w:noProof/>
-          <w:lang w:val="en-US" w:eastAsia="ru-RU"/>
+          <w:lang w:eastAsia="ru-RU"/>
         </w:rPr>
         <w:t>_</w:t>
       </w:r>
@@ -1878,7 +1878,7 @@
         <w:rPr>
           <w:rFonts w:eastAsia="Times New Roman" w:cs="Times New Roman"/>
           <w:noProof/>
-          <w:lang w:val="en-US" w:eastAsia="ru-RU"/>
+          <w:lang w:eastAsia="ru-RU"/>
         </w:rPr>
         <w:t>»</w:t>
       </w:r>
@@ -1892,7 +1892,7 @@
       <w:r>
         <w:rPr>
           <w:rFonts w:eastAsia="Times New Roman" w:cs="Times New Roman"/>
-          <w:lang w:val="en-US" w:eastAsia="ru-RU"/>
+          <w:lang w:eastAsia="ru-RU"/>
         </w:rPr>
         <w:br/>
       </w:r>
@@ -1908,7 +1908,7 @@
         <w:rPr>
           <w:rFonts w:eastAsia="Times New Roman" w:cs="Times New Roman"/>
           <w:b/>
-          <w:lang w:val="en-US" w:eastAsia="ru-RU"/>
+          <w:lang w:eastAsia="ru-RU"/>
         </w:rPr>
         <w:t xml:space="preserve"> </w:t>
       </w:r>
@@ -1924,7 +1924,7 @@
         <w:rPr>
           <w:rFonts w:eastAsia="Times New Roman" w:cs="Times New Roman"/>
           <w:b/>
-          <w:lang w:val="en-US" w:eastAsia="ru-RU"/>
+          <w:lang w:eastAsia="ru-RU"/>
         </w:rPr>
         <w:t xml:space="preserve"> </w:t>
       </w:r>
@@ -1940,7 +1940,7 @@
         <w:rPr>
           <w:rFonts w:eastAsia="Times New Roman" w:cs="Times New Roman"/>
           <w:b/>
-          <w:lang w:val="en-US" w:eastAsia="ru-RU"/>
+          <w:lang w:eastAsia="ru-RU"/>
         </w:rPr>
         <w:t xml:space="preserve"> </w:t>
       </w:r>
@@ -1958,14 +1958,14 @@
         <w:rPr>
           <w:rFonts w:eastAsia="Times New Roman" w:cs="Times New Roman"/>
           <w:b/>
-          <w:lang w:val="en-US" w:eastAsia="ru-RU"/>
+          <w:lang w:eastAsia="ru-RU"/>
         </w:rPr>
         <w:t>:</w:t>
       </w:r>
       <w:r>
         <w:rPr>
           <w:rFonts w:eastAsia="Times New Roman" w:cs="Times New Roman"/>
-          <w:lang w:val="en-US" w:eastAsia="ru-RU"/>
+          <w:lang w:eastAsia="ru-RU"/>
         </w:rPr>
         <w:t xml:space="preserve"> </w:t>
       </w:r>
@@ -1979,7 +1979,7 @@
       <w:r>
         <w:rPr>
           <w:rFonts w:eastAsia="Times New Roman" w:cs="Times New Roman"/>
-          <w:lang w:val="en-US" w:eastAsia="ru-RU"/>
+          <w:lang w:eastAsia="ru-RU"/>
         </w:rPr>
         <w:instrText xml:space="preserve"> </w:instrText>
       </w:r>
@@ -1993,7 +1993,7 @@
       <w:r>
         <w:rPr>
           <w:rFonts w:eastAsia="Times New Roman" w:cs="Times New Roman"/>
-          <w:lang w:val="en-US" w:eastAsia="ru-RU"/>
+          <w:lang w:eastAsia="ru-RU"/>
         </w:rPr>
         <w:instrText xml:space="preserve">  =</w:instrText>
       </w:r>
@@ -2007,7 +2007,7 @@
       <w:r>
         <w:rPr>
           <w:rFonts w:eastAsia="Times New Roman" w:cs="Times New Roman"/>
-          <w:lang w:val="en-US" w:eastAsia="ru-RU"/>
+          <w:lang w:eastAsia="ru-RU"/>
         </w:rPr>
         <w:instrText>.</w:instrText>
       </w:r>
@@ -2021,7 +2021,7 @@
       <w:r>
         <w:rPr>
           <w:rFonts w:eastAsia="Times New Roman" w:cs="Times New Roman"/>
-          <w:lang w:val="en-US" w:eastAsia="ru-RU"/>
+          <w:lang w:eastAsia="ru-RU"/>
         </w:rPr>
         <w:instrText>.</w:instrText>
       </w:r>
@@ -2035,7 +2035,7 @@
       <w:r>
         <w:rPr>
           <w:rFonts w:eastAsia="Times New Roman" w:cs="Times New Roman"/>
-          <w:lang w:val="en-US" w:eastAsia="ru-RU"/>
+          <w:lang w:eastAsia="ru-RU"/>
         </w:rPr>
         <w:instrText>_</w:instrText>
       </w:r>
@@ -2049,7 +2049,7 @@
       <w:r>
         <w:rPr>
           <w:rFonts w:eastAsia="Times New Roman" w:cs="Times New Roman"/>
-          <w:lang w:val="en-US" w:eastAsia="ru-RU"/>
+          <w:lang w:eastAsia="ru-RU"/>
         </w:rPr>
         <w:instrText>_</w:instrText>
       </w:r>
@@ -2063,7 +2063,7 @@
       <w:r>
         <w:rPr>
           <w:rFonts w:eastAsia="Times New Roman" w:cs="Times New Roman"/>
-          <w:lang w:val="en-US" w:eastAsia="ru-RU"/>
+          <w:lang w:eastAsia="ru-RU"/>
         </w:rPr>
         <w:instrText xml:space="preserve">  \* </w:instrText>
       </w:r>
@@ -2077,7 +2077,7 @@
       <w:r>
         <w:rPr>
           <w:rFonts w:eastAsia="Times New Roman" w:cs="Times New Roman"/>
-          <w:lang w:val="en-US" w:eastAsia="ru-RU"/>
+          <w:lang w:eastAsia="ru-RU"/>
         </w:rPr>
         <w:instrText xml:space="preserve"> </w:instrText>
       </w:r>
@@ -2092,7 +2092,7 @@
         <w:rPr>
           <w:rFonts w:eastAsia="Times New Roman" w:cs="Times New Roman"/>
           <w:noProof/>
-          <w:lang w:val="en-US" w:eastAsia="ru-RU"/>
+          <w:lang w:eastAsia="ru-RU"/>
         </w:rPr>
         <w:t>«=</w:t>
       </w:r>
@@ -2108,7 +2108,7 @@
         <w:rPr>
           <w:rFonts w:eastAsia="Times New Roman" w:cs="Times New Roman"/>
           <w:noProof/>
-          <w:lang w:val="en-US" w:eastAsia="ru-RU"/>
+          <w:lang w:eastAsia="ru-RU"/>
         </w:rPr>
         <w:t>.</w:t>
       </w:r>
@@ -2124,7 +2124,7 @@
         <w:rPr>
           <w:rFonts w:eastAsia="Times New Roman" w:cs="Times New Roman"/>
           <w:noProof/>
-          <w:lang w:val="en-US" w:eastAsia="ru-RU"/>
+          <w:lang w:eastAsia="ru-RU"/>
         </w:rPr>
         <w:t>.</w:t>
       </w:r>
@@ -2140,7 +2140,7 @@
         <w:rPr>
           <w:rFonts w:eastAsia="Times New Roman" w:cs="Times New Roman"/>
           <w:noProof/>
-          <w:lang w:val="en-US" w:eastAsia="ru-RU"/>
+          <w:lang w:eastAsia="ru-RU"/>
         </w:rPr>
         <w:t>_</w:t>
       </w:r>
@@ -2156,7 +2156,7 @@
         <w:rPr>
           <w:rFonts w:eastAsia="Times New Roman" w:cs="Times New Roman"/>
           <w:noProof/>
-          <w:lang w:val="en-US" w:eastAsia="ru-RU"/>
+          <w:lang w:eastAsia="ru-RU"/>
         </w:rPr>
         <w:t>_</w:t>
       </w:r>
@@ -2172,7 +2172,7 @@
         <w:rPr>
           <w:rFonts w:eastAsia="Times New Roman" w:cs="Times New Roman"/>
           <w:noProof/>
-          <w:lang w:val="en-US" w:eastAsia="ru-RU"/>
+          <w:lang w:eastAsia="ru-RU"/>
         </w:rPr>
         <w:t>»</w:t>
       </w:r>
@@ -2186,7 +2186,7 @@
       <w:r>
         <w:rPr>
           <w:rFonts w:eastAsia="Times New Roman" w:cs="Times New Roman"/>
-          <w:lang w:val="en-US" w:eastAsia="ru-RU"/>
+          <w:lang w:eastAsia="ru-RU"/>
         </w:rPr>
         <w:br/>
       </w:r>
@@ -2202,7 +2202,7 @@
         <w:rPr>
           <w:rFonts w:eastAsia="Times New Roman" w:cs="Times New Roman"/>
           <w:b/>
-          <w:lang w:val="en-US" w:eastAsia="ru-RU"/>
+          <w:lang w:eastAsia="ru-RU"/>
         </w:rPr>
         <w:t xml:space="preserve"> </w:t>
       </w:r>
@@ -2218,14 +2218,14 @@
         <w:rPr>
           <w:rFonts w:eastAsia="Times New Roman" w:cs="Times New Roman"/>
           <w:b/>
-          <w:lang w:val="en-US" w:eastAsia="ru-RU"/>
+          <w:lang w:eastAsia="ru-RU"/>
         </w:rPr>
         <w:t>:</w:t>
       </w:r>
       <w:r>
         <w:rPr>
           <w:rFonts w:eastAsia="Times New Roman" w:cs="Times New Roman"/>
-          <w:lang w:val="en-US" w:eastAsia="ru-RU"/>
+          <w:lang w:eastAsia="ru-RU"/>
         </w:rPr>
         <w:br/>
       </w:r>
@@ -2239,7 +2239,7 @@
       <w:r>
         <w:rPr>
           <w:rFonts w:eastAsia="Times New Roman" w:cs="Times New Roman"/>
-          <w:lang w:val="en-US" w:eastAsia="ru-RU"/>
+          <w:lang w:eastAsia="ru-RU"/>
         </w:rPr>
         <w:instrText xml:space="preserve"> </w:instrText>
       </w:r>
@@ -2253,7 +2253,7 @@
       <w:r>
         <w:rPr>
           <w:rFonts w:eastAsia="Times New Roman" w:cs="Times New Roman"/>
-          <w:lang w:val="en-US" w:eastAsia="ru-RU"/>
+          <w:lang w:eastAsia="ru-RU"/>
         </w:rPr>
         <w:instrText xml:space="preserve">  =</w:instrText>
       </w:r>
@@ -2267,7 +2267,7 @@
       <w:r>
         <w:rPr>
           <w:rFonts w:eastAsia="Times New Roman" w:cs="Times New Roman"/>
-          <w:lang w:val="en-US" w:eastAsia="ru-RU"/>
+          <w:lang w:eastAsia="ru-RU"/>
         </w:rPr>
         <w:instrText>.</w:instrText>
       </w:r>
@@ -2281,7 +2281,7 @@
       <w:r>
         <w:rPr>
           <w:rFonts w:eastAsia="Times New Roman" w:cs="Times New Roman"/>
-          <w:lang w:val="en-US" w:eastAsia="ru-RU"/>
+          <w:lang w:eastAsia="ru-RU"/>
         </w:rPr>
         <w:instrText>_</w:instrText>
       </w:r>
@@ -2295,7 +2295,7 @@
       <w:r>
         <w:rPr>
           <w:rFonts w:eastAsia="Times New Roman" w:cs="Times New Roman"/>
-          <w:lang w:val="en-US" w:eastAsia="ru-RU"/>
+          <w:lang w:eastAsia="ru-RU"/>
         </w:rPr>
         <w:instrText>_</w:instrText>
       </w:r>
@@ -2309,7 +2309,7 @@
       <w:r>
         <w:rPr>
           <w:rFonts w:eastAsia="Times New Roman" w:cs="Times New Roman"/>
-          <w:lang w:val="en-US" w:eastAsia="ru-RU"/>
+          <w:lang w:eastAsia="ru-RU"/>
         </w:rPr>
         <w:instrText xml:space="preserve">  \* </w:instrText>
       </w:r>
@@ -2323,7 +2323,7 @@
       <w:r>
         <w:rPr>
           <w:rFonts w:eastAsia="Times New Roman" w:cs="Times New Roman"/>
-          <w:lang w:val="en-US" w:eastAsia="ru-RU"/>
+          <w:lang w:eastAsia="ru-RU"/>
         </w:rPr>
         <w:instrText xml:space="preserve"> </w:instrText>
       </w:r>
@@ -2338,7 +2338,7 @@
         <w:rPr>
           <w:rFonts w:eastAsia="Times New Roman" w:cs="Times New Roman"/>
           <w:noProof/>
-          <w:lang w:val="en-US" w:eastAsia="ru-RU"/>
+          <w:lang w:eastAsia="ru-RU"/>
         </w:rPr>
         <w:t>«=</w:t>
       </w:r>
@@ -2354,7 +2354,7 @@
         <w:rPr>
           <w:rFonts w:eastAsia="Times New Roman" w:cs="Times New Roman"/>
           <w:noProof/>
-          <w:lang w:val="en-US" w:eastAsia="ru-RU"/>
+          <w:lang w:eastAsia="ru-RU"/>
         </w:rPr>
         <w:t>.</w:t>
       </w:r>
@@ -2370,7 +2370,7 @@
         <w:rPr>
           <w:rFonts w:eastAsia="Times New Roman" w:cs="Times New Roman"/>
           <w:noProof/>
-          <w:lang w:val="en-US" w:eastAsia="ru-RU"/>
+          <w:lang w:eastAsia="ru-RU"/>
         </w:rPr>
         <w:t>_</w:t>
       </w:r>
@@ -2386,7 +2386,7 @@
         <w:rPr>
           <w:rFonts w:eastAsia="Times New Roman" w:cs="Times New Roman"/>
           <w:noProof/>
-          <w:lang w:val="en-US" w:eastAsia="ru-RU"/>
+          <w:lang w:eastAsia="ru-RU"/>
         </w:rPr>
         <w:t>_</w:t>
       </w:r>
@@ -2402,7 +2402,7 @@
         <w:rPr>
           <w:rFonts w:eastAsia="Times New Roman" w:cs="Times New Roman"/>
           <w:noProof/>
-          <w:lang w:val="en-US" w:eastAsia="ru-RU"/>
+          <w:lang w:eastAsia="ru-RU"/>
         </w:rPr>
         <w:t>»</w:t>
       </w:r>
@@ -2417,7 +2417,7 @@
         <w:rPr>
           <w:rFonts w:eastAsia="Times New Roman" w:cs="Times New Roman"/>
           <w:b/>
-          <w:lang w:val="en-US" w:eastAsia="ru-RU"/>
+          <w:lang w:eastAsia="ru-RU"/>
         </w:rPr>
         <w:t xml:space="preserve"> </w:t>
       </w:r>
@@ -2425,7 +2425,7 @@
         <w:rPr>
           <w:rFonts w:eastAsia="Times New Roman" w:cs="Times New Roman"/>
           <w:b/>
-          <w:lang w:val="en-US" w:eastAsia="ru-RU"/>
+          <w:lang w:eastAsia="ru-RU"/>
         </w:rPr>
         <w:br/>
       </w:r>
@@ -2441,7 +2441,7 @@
         <w:rPr>
           <w:rFonts w:eastAsia="Times New Roman" w:cs="Times New Roman"/>
           <w:b/>
-          <w:lang w:val="en-US" w:eastAsia="ru-RU"/>
+          <w:lang w:eastAsia="ru-RU"/>
         </w:rPr>
         <w:t xml:space="preserve"> </w:t>
       </w:r>
@@ -2457,7 +2457,7 @@
         <w:rPr>
           <w:rFonts w:eastAsia="Times New Roman" w:cs="Times New Roman"/>
           <w:b/>
-          <w:lang w:val="en-US" w:eastAsia="ru-RU"/>
+          <w:lang w:eastAsia="ru-RU"/>
         </w:rPr>
         <w:t xml:space="preserve"> </w:t>
       </w:r>
@@ -2473,7 +2473,7 @@
         <w:rPr>
           <w:rFonts w:eastAsia="Times New Roman" w:cs="Times New Roman"/>
           <w:b/>
-          <w:lang w:val="en-US" w:eastAsia="ru-RU"/>
+          <w:lang w:eastAsia="ru-RU"/>
         </w:rPr>
         <w:t xml:space="preserve"> </w:t>
       </w:r>
@@ -2489,7 +2489,7 @@
         <w:rPr>
           <w:rFonts w:eastAsia="Times New Roman" w:cs="Times New Roman"/>
           <w:b/>
-          <w:lang w:val="en-US" w:eastAsia="ru-RU"/>
+          <w:lang w:eastAsia="ru-RU"/>
         </w:rPr>
         <w:t xml:space="preserve">: </w:t>
       </w:r>
@@ -2503,7 +2503,7 @@
       <w:r>
         <w:rPr>
           <w:rFonts w:eastAsia="Times New Roman" w:cs="Times New Roman"/>
-          <w:lang w:val="en-US" w:eastAsia="ru-RU"/>
+          <w:lang w:eastAsia="ru-RU"/>
         </w:rPr>
         <w:instrText xml:space="preserve"> </w:instrText>
       </w:r>
@@ -2517,7 +2517,7 @@
       <w:r>
         <w:rPr>
           <w:rFonts w:eastAsia="Times New Roman" w:cs="Times New Roman"/>
-          <w:lang w:val="en-US" w:eastAsia="ru-RU"/>
+          <w:lang w:eastAsia="ru-RU"/>
         </w:rPr>
         <w:instrText xml:space="preserve">  =</w:instrText>
       </w:r>
@@ -2531,7 +2531,7 @@
       <w:r>
         <w:rPr>
           <w:rFonts w:eastAsia="Times New Roman" w:cs="Times New Roman"/>
-          <w:lang w:val="en-US" w:eastAsia="ru-RU"/>
+          <w:lang w:eastAsia="ru-RU"/>
         </w:rPr>
         <w:instrText>.</w:instrText>
       </w:r>
@@ -2545,7 +2545,7 @@
       <w:r>
         <w:rPr>
           <w:rFonts w:eastAsia="Times New Roman" w:cs="Times New Roman"/>
-          <w:lang w:val="en-US" w:eastAsia="ru-RU"/>
+          <w:lang w:eastAsia="ru-RU"/>
         </w:rPr>
         <w:instrText>_</w:instrText>
       </w:r>
@@ -2559,7 +2559,7 @@
       <w:r>
         <w:rPr>
           <w:rFonts w:eastAsia="Times New Roman" w:cs="Times New Roman"/>
-          <w:lang w:val="en-US" w:eastAsia="ru-RU"/>
+          <w:lang w:eastAsia="ru-RU"/>
         </w:rPr>
         <w:instrText>_</w:instrText>
       </w:r>
@@ -2573,7 +2573,7 @@
       <w:r>
         <w:rPr>
           <w:rFonts w:eastAsia="Times New Roman" w:cs="Times New Roman"/>
-          <w:lang w:val="en-US" w:eastAsia="ru-RU"/>
+          <w:lang w:eastAsia="ru-RU"/>
         </w:rPr>
         <w:instrText xml:space="preserve">  \* </w:instrText>
       </w:r>
@@ -2587,7 +2587,7 @@
       <w:r>
         <w:rPr>
           <w:rFonts w:eastAsia="Times New Roman" w:cs="Times New Roman"/>
-          <w:lang w:val="en-US" w:eastAsia="ru-RU"/>
+          <w:lang w:eastAsia="ru-RU"/>
         </w:rPr>
         <w:instrText xml:space="preserve"> </w:instrText>
       </w:r>
@@ -2602,7 +2602,7 @@
         <w:rPr>
           <w:rFonts w:eastAsia="Times New Roman" w:cs="Times New Roman"/>
           <w:noProof/>
-          <w:lang w:val="en-US" w:eastAsia="ru-RU"/>
+          <w:lang w:eastAsia="ru-RU"/>
         </w:rPr>
         <w:t>«=</w:t>
       </w:r>
@@ -2618,7 +2618,7 @@
         <w:rPr>
           <w:rFonts w:eastAsia="Times New Roman" w:cs="Times New Roman"/>
           <w:noProof/>
-          <w:lang w:val="en-US" w:eastAsia="ru-RU"/>
+          <w:lang w:eastAsia="ru-RU"/>
         </w:rPr>
         <w:t>.</w:t>
       </w:r>
@@ -2634,7 +2634,7 @@
         <w:rPr>
           <w:rFonts w:eastAsia="Times New Roman" w:cs="Times New Roman"/>
           <w:noProof/>
-          <w:lang w:val="en-US" w:eastAsia="ru-RU"/>
+          <w:lang w:eastAsia="ru-RU"/>
         </w:rPr>
         <w:t>_</w:t>
       </w:r>
@@ -2650,7 +2650,7 @@
         <w:rPr>
           <w:rFonts w:eastAsia="Times New Roman" w:cs="Times New Roman"/>
           <w:noProof/>
-          <w:lang w:val="en-US" w:eastAsia="ru-RU"/>
+          <w:lang w:eastAsia="ru-RU"/>
         </w:rPr>
         <w:t>_</w:t>
       </w:r>
@@ -2666,7 +2666,7 @@
         <w:rPr>
           <w:rFonts w:eastAsia="Times New Roman" w:cs="Times New Roman"/>
           <w:noProof/>
-          <w:lang w:val="en-US" w:eastAsia="ru-RU"/>
+          <w:lang w:eastAsia="ru-RU"/>
         </w:rPr>
         <w:t>»</w:t>
       </w:r>
@@ -2680,7 +2680,7 @@
       <w:r>
         <w:rPr>
           <w:rFonts w:eastAsia="Times New Roman" w:cs="Times New Roman"/>
-          <w:lang w:val="en-US" w:eastAsia="ru-RU"/>
+          <w:lang w:eastAsia="ru-RU"/>
         </w:rPr>
         <w:t xml:space="preserve"> </w:t>
       </w:r>
@@ -2694,9 +2694,93 @@
       <w:r>
         <w:rPr>
           <w:rFonts w:eastAsia="Times New Roman" w:cs="Times New Roman"/>
-          <w:lang w:val="en-US" w:eastAsia="ru-RU"/>
-        </w:rPr>
-        <w:instrText xml:space="preserve"> MERGEFIELD  report.version_name:endIf  \* MERGEFORMAT </w:instrText>
+          <w:lang w:eastAsia="ru-RU"/>
+        </w:rPr>
+        <w:instrText xml:space="preserve"> </w:instrText>
+      </w:r>
+      <w:r>
+        <w:rPr>
+          <w:rFonts w:eastAsia="Times New Roman" w:cs="Times New Roman"/>
+          <w:lang w:val="en-US" w:eastAsia="ru-RU"/>
+        </w:rPr>
+        <w:instrText>MERGEFIELD</w:instrText>
+      </w:r>
+      <w:r>
+        <w:rPr>
+          <w:rFonts w:eastAsia="Times New Roman" w:cs="Times New Roman"/>
+          <w:lang w:eastAsia="ru-RU"/>
+        </w:rPr>
+        <w:instrText xml:space="preserve">  </w:instrText>
+      </w:r>
+      <w:r>
+        <w:rPr>
+          <w:rFonts w:eastAsia="Times New Roman" w:cs="Times New Roman"/>
+          <w:lang w:val="en-US" w:eastAsia="ru-RU"/>
+        </w:rPr>
+        <w:instrText>report</w:instrText>
+      </w:r>
+      <w:r>
+        <w:rPr>
+          <w:rFonts w:eastAsia="Times New Roman" w:cs="Times New Roman"/>
+          <w:lang w:eastAsia="ru-RU"/>
+        </w:rPr>
+        <w:instrText>.</w:instrText>
+      </w:r>
+      <w:r>
+        <w:rPr>
+          <w:rFonts w:eastAsia="Times New Roman" w:cs="Times New Roman"/>
+          <w:lang w:val="en-US" w:eastAsia="ru-RU"/>
+        </w:rPr>
+        <w:instrText>version</w:instrText>
+      </w:r>
+      <w:r>
+        <w:rPr>
+          <w:rFonts w:eastAsia="Times New Roman" w:cs="Times New Roman"/>
+          <w:lang w:eastAsia="ru-RU"/>
+        </w:rPr>
+        <w:instrText>_</w:instrText>
+      </w:r>
+      <w:r>
+        <w:rPr>
+          <w:rFonts w:eastAsia="Times New Roman" w:cs="Times New Roman"/>
+          <w:lang w:val="en-US" w:eastAsia="ru-RU"/>
+        </w:rPr>
+        <w:instrText>name</w:instrText>
+      </w:r>
+      <w:r>
+        <w:rPr>
+          <w:rFonts w:eastAsia="Times New Roman" w:cs="Times New Roman"/>
+          <w:lang w:eastAsia="ru-RU"/>
+        </w:rPr>
+        <w:instrText>:</w:instrText>
+      </w:r>
+      <w:r>
+        <w:rPr>
+          <w:rFonts w:eastAsia="Times New Roman" w:cs="Times New Roman"/>
+          <w:lang w:val="en-US" w:eastAsia="ru-RU"/>
+        </w:rPr>
+        <w:instrText>endIf</w:instrText>
+      </w:r>
+      <w:r>
+        <w:rPr>
+          <w:rFonts w:eastAsia="Times New Roman" w:cs="Times New Roman"/>
+          <w:lang w:eastAsia="ru-RU"/>
+        </w:rPr>
+        <w:instrText xml:space="preserve">  \* </w:instrText>
+      </w:r>
+      <w:r>
+        <w:rPr>
+          <w:rFonts w:eastAsia="Times New Roman" w:cs="Times New Roman"/>
+          <w:lang w:val="en-US" w:eastAsia="ru-RU"/>
+        </w:rPr>
+        <w:instrText>MERGEFORMAT</w:instrText>
+      </w:r>
+      <w:r>
+        <w:rPr>
+          <w:rFonts w:eastAsia="Times New Roman" w:cs="Times New Roman"/>
+          <w:lang w:eastAsia="ru-RU"/>
+        </w:rPr>
+        <w:instrText xml:space="preserve"> </w:instrText>
       </w:r>
       <w:r>
         <w:rPr>
@@ -2709,9 +2793,73 @@
         <w:rPr>
           <w:rFonts w:eastAsia="Times New Roman" w:cs="Times New Roman"/>
           <w:noProof/>
-          <w:lang w:val="en-US" w:eastAsia="ru-RU"/>
-        </w:rPr>
-        <w:t>«report.version_name:endIf»</w:t>
+          <w:lang w:eastAsia="ru-RU"/>
+        </w:rPr>
+        <w:t>«</w:t>
+      </w:r>
+      <w:r>
+        <w:rPr>
+          <w:rFonts w:eastAsia="Times New Roman" w:cs="Times New Roman"/>
+          <w:noProof/>
+          <w:lang w:val="en-US" w:eastAsia="ru-RU"/>
+        </w:rPr>
+        <w:t>report</w:t>
+      </w:r>
+      <w:r>
+        <w:rPr>
+          <w:rFonts w:eastAsia="Times New Roman" w:cs="Times New Roman"/>
+          <w:noProof/>
+          <w:lang w:eastAsia="ru-RU"/>
+        </w:rPr>
+        <w:t>.</w:t>
+      </w:r>
+      <w:r>
+        <w:rPr>
+          <w:rFonts w:eastAsia="Times New Roman" w:cs="Times New Roman"/>
+          <w:noProof/>
+          <w:lang w:val="en-US" w:eastAsia="ru-RU"/>
+        </w:rPr>
+        <w:t>version</w:t>
+      </w:r>
+      <w:r>
+        <w:rPr>
+          <w:rFonts w:eastAsia="Times New Roman" w:cs="Times New Roman"/>
+          <w:noProof/>
+          <w:lang w:eastAsia="ru-RU"/>
+        </w:rPr>
+        <w:t>_</w:t>
+      </w:r>
+      <w:r>
+        <w:rPr>
+          <w:rFonts w:eastAsia="Times New Roman" w:cs="Times New Roman"/>
+          <w:noProof/>
+          <w:lang w:val="en-US" w:eastAsia="ru-RU"/>
+        </w:rPr>
+        <w:t>name</w:t>
+      </w:r>
+      <w:r>
+        <w:rPr>
+          <w:rFonts w:eastAsia="Times New Roman" w:cs="Times New Roman"/>
+          <w:noProof/>
+          <w:lang w:eastAsia="ru-RU"/>
+        </w:rPr>
+        <w:t>:</w:t>
+      </w:r>
+      <w:r>
+        <w:rPr>
+          <w:rFonts w:eastAsia="Times New Roman" w:cs="Times New Roman"/>
+          <w:noProof/>
+          <w:lang w:val="en-US" w:eastAsia="ru-RU"/>
+        </w:rPr>
+        <w:t>endIf</w:t>
+      </w:r>
+      <w:r>
+        <w:rPr>
+          <w:rFonts w:eastAsia="Times New Roman" w:cs="Times New Roman"/>
+          <w:noProof/>
+          <w:lang w:eastAsia="ru-RU"/>
+        </w:rPr>
+        <w:t>»</w:t>
       </w:r>
       <w:r>
         <w:rPr>
@@ -2723,7 +2871,7 @@
       <w:r>
         <w:rPr>
           <w:rFonts w:eastAsia="Times New Roman" w:cs="Times New Roman"/>
-          <w:lang w:val="en-US" w:eastAsia="ru-RU"/>
+          <w:lang w:eastAsia="ru-RU"/>
         </w:rPr>
         <w:br/>
       </w:r>
@@ -3109,8 +3257,6 @@
         </w:rPr>
         <w:fldChar w:fldCharType="end"/>
       </w:r>
-      <w:bookmarkStart w:id="0" w:name="_GoBack"/>
-      <w:bookmarkEnd w:id="0"/>
       <w:r>
         <w:rPr>
           <w:rFonts w:eastAsia="Times New Roman" w:cs="Times New Roman"/>
@@ -4084,35 +4230,53 @@
                 <w:b/>
                 <w:lang w:val="en-US" w:eastAsia="ru-RU"/>
               </w:rPr>
-              <w:t xml:space="preserve">: </w:t>
-            </w:r>
-            <w:r>
-              <w:fldChar w:fldCharType="begin"/>
-            </w:r>
-            <w:r>
-              <w:rPr>
-                <w:lang w:val="en-US"/>
-              </w:rPr>
-              <w:instrText xml:space="preserve"> MERGEFIELD  =testcase.issue.status.name  \* MERGEFORMAT </w:instrText>
-            </w:r>
-            <w:r>
-              <w:fldChar w:fldCharType="separate"/>
-            </w:r>
-            <w:r>
-              <w:rPr>
-                <w:lang w:val="en-US"/>
-              </w:rPr>
-              <w:t>«=testcase.issue.status.name»</w:t>
-            </w:r>
-            <w:r>
-              <w:fldChar w:fldCharType="end"/>
-            </w:r>
+              <w:t xml:space="preserve"> </w:t>
+            </w:r>
+            <w:r>
+              <w:rPr>
+                <w:rFonts w:eastAsia="Times New Roman" w:cs="Times New Roman"/>
+                <w:b/>
+                <w:lang w:eastAsia="ru-RU"/>
+              </w:rPr>
+              <w:t>задачи</w:t>
+            </w:r>
+            <w:bookmarkStart w:id="0" w:name="_GoBack"/>
+            <w:bookmarkEnd w:id="0"/>
             <w:r>
               <w:rPr>
                 <w:rFonts w:eastAsia="Times New Roman" w:cs="Times New Roman"/>
                 <w:b/>
                 <w:lang w:val="en-US" w:eastAsia="ru-RU"/>
               </w:rPr>
+              <w:t xml:space="preserve">: </w:t>
+            </w:r>
+            <w:r>
+              <w:fldChar w:fldCharType="begin"/>
+            </w:r>
+            <w:r>
+              <w:rPr>
+                <w:lang w:val="en-US"/>
+              </w:rPr>
+              <w:instrText xml:space="preserve"> MERGEFIELD  =testcase.issue.status.name  \* MERGEFORMAT </w:instrText>
+            </w:r>
+            <w:r>
+              <w:fldChar w:fldCharType="separate"/>
+            </w:r>
+            <w:r>
+              <w:rPr>
+                <w:lang w:val="en-US"/>
+              </w:rPr>
+              <w:t>«=testcase.issue.status.name»</w:t>
+            </w:r>
+            <w:r>
+              <w:fldChar w:fldCharType="end"/>
+            </w:r>
+            <w:r>
+              <w:rPr>
+                <w:rFonts w:eastAsia="Times New Roman" w:cs="Times New Roman"/>
+                <w:b/>
+                <w:lang w:val="en-US" w:eastAsia="ru-RU"/>
+              </w:rPr>
               <w:t xml:space="preserve"> </w:t>
             </w:r>
             <w:r>
@@ -4122,6 +4286,22 @@
                 <w:lang w:eastAsia="ru-RU"/>
               </w:rPr>
               <w:t>Приоритет</w:t>
+            </w:r>
+            <w:r>
+              <w:rPr>
+                <w:rFonts w:eastAsia="Times New Roman" w:cs="Times New Roman"/>
+                <w:b/>
+                <w:lang w:val="en-US" w:eastAsia="ru-RU"/>
+              </w:rPr>
+              <w:t xml:space="preserve"> </w:t>
+            </w:r>
+            <w:r>
+              <w:rPr>
+                <w:rFonts w:eastAsia="Times New Roman" w:cs="Times New Roman"/>
+                <w:b/>
+                <w:lang w:eastAsia="ru-RU"/>
+              </w:rPr>
+              <w:t>задачи</w:t>
             </w:r>
             <w:r>
               <w:rPr>
@@ -4463,6 +4643,110 @@
             <w:r>
               <w:rPr>
                 <w:lang w:val="en-US"/>
+              </w:rPr>
+              <w:fldChar w:fldCharType="end"/>
+            </w:r>
+          </w:p>
+        </w:tc>
+      </w:tr>
+      <w:tr>
+        <w:trPr>
+          <w:trHeight w:val="225"/>
+        </w:trPr>
+        <w:tc>
+          <w:tcPr>
+            <w:tcW w:w="707" w:type="dxa"/>
+            <w:vMerge/>
+            <w:shd w:val="clear" w:color="auto" w:fill="FFFFFF" w:themeFill="background1"/>
+          </w:tcPr>
+          <w:p>
+            <w:pPr>
+              <w:pStyle w:val="a3"/>
+              <w:numPr>
+                <w:ilvl w:val="0"/>
+                <w:numId w:val="5"/>
+              </w:numPr>
+              <w:spacing w:after="0" w:line="240" w:lineRule="auto"/>
+              <w:rPr>
+                <w:rFonts w:cs="Times New Roman"/>
+                <w:lang w:val="en-US"/>
+              </w:rPr>
+            </w:pPr>
+          </w:p>
+        </w:tc>
+        <w:tc>
+          <w:tcPr>
+            <w:tcW w:w="2552" w:type="dxa"/>
+            <w:vMerge/>
+            <w:shd w:val="clear" w:color="auto" w:fill="FFFFFF" w:themeFill="background1"/>
+          </w:tcPr>
+          <w:p>
+            <w:pPr>
+              <w:spacing w:line="240" w:lineRule="auto"/>
+              <w:rPr>
+                <w:rFonts w:cs="Times New Roman"/>
+                <w:b/>
+                <w:lang w:val="en-US"/>
+              </w:rPr>
+            </w:pPr>
+          </w:p>
+        </w:tc>
+        <w:tc>
+          <w:tcPr>
+            <w:tcW w:w="12762" w:type="dxa"/>
+            <w:gridSpan w:val="4"/>
+            <w:shd w:val="clear" w:color="auto" w:fill="FFFFFF" w:themeFill="background1"/>
+          </w:tcPr>
+          <w:p>
+            <w:pPr>
+              <w:spacing w:line="240" w:lineRule="auto"/>
+              <w:rPr>
+                <w:rFonts w:eastAsia="Times New Roman" w:cs="Times New Roman"/>
+                <w:b/>
+                <w:lang w:eastAsia="ru-RU"/>
+              </w:rPr>
+            </w:pPr>
+            <w:r>
+              <w:rPr>
+                <w:rFonts w:eastAsia="Times New Roman" w:cs="Times New Roman"/>
+                <w:b/>
+                <w:lang w:eastAsia="ru-RU"/>
+              </w:rPr>
+              <w:t xml:space="preserve">Приоритет: </w:t>
+            </w:r>
+            <w:r>
+              <w:rPr>
+                <w:rFonts w:eastAsia="Times New Roman" w:cs="Times New Roman"/>
+                <w:lang w:eastAsia="ru-RU"/>
+              </w:rPr>
+              <w:fldChar w:fldCharType="begin"/>
+            </w:r>
+            <w:r>
+              <w:rPr>
+                <w:rFonts w:eastAsia="Times New Roman" w:cs="Times New Roman"/>
+                <w:lang w:eastAsia="ru-RU"/>
+              </w:rPr>
+              <w:instrText xml:space="preserve"> MERGEFIELD  =testcase.priority_translate  \* MERGEFORMAT </w:instrText>
+            </w:r>
+            <w:r>
+              <w:rPr>
+                <w:rFonts w:eastAsia="Times New Roman" w:cs="Times New Roman"/>
+                <w:lang w:eastAsia="ru-RU"/>
+              </w:rPr>
+              <w:fldChar w:fldCharType="separate"/>
+            </w:r>
+            <w:r>
+              <w:rPr>
+                <w:rFonts w:eastAsia="Times New Roman" w:cs="Times New Roman"/>
+                <w:noProof/>
+                <w:lang w:eastAsia="ru-RU"/>
+              </w:rPr>
+              <w:t>«=testcase.priority_translate»</w:t>
+            </w:r>
+            <w:r>
+              <w:rPr>
+                <w:rFonts w:eastAsia="Times New Roman" w:cs="Times New Roman"/>
+                <w:lang w:eastAsia="ru-RU"/>
               </w:rPr>
               <w:fldChar w:fldCharType="end"/>
             </w:r>

</xml_diff>